<commit_message>
[RCSP]: course work perort add info
</commit_message>
<xml_diff>
--- a/semester_7/Razrabotka_client_servernyh_prilozheniy/coursework/курсовая(шаблон общий).docx
+++ b/semester_7/Razrabotka_client_servernyh_prilozheniy/coursework/курсовая(шаблон общий).docx
@@ -99,6 +99,15 @@
           <w:lang w:eastAsia="ru-RU"/>
         </w:rPr>
       </w:pPr>
+      <w:r>
+        <w:rPr>
+          <w:rFonts w:ascii="Times New Roman" w:eastAsia="Calibri" w:hAnsi="Times New Roman" w:cs="Times New Roman"/>
+          <w:bCs/>
+          <w:sz w:val="28"/>
+          <w:lang w:eastAsia="ru-RU"/>
+        </w:rPr>
+        <w:tab/>
+      </w:r>
     </w:p>
     <w:p>
       <w:pPr>
@@ -388,7 +397,7 @@
           <w:szCs w:val="28"/>
           <w:lang w:eastAsia="ar-SA"/>
         </w:rPr>
-        <w:t>Мистер Х. У</w:t>
+        <w:t>Беляев Д.И</w:t>
       </w:r>
       <w:r>
         <w:rPr>
@@ -416,6 +425,17 @@
           <w:lang w:eastAsia="ar-SA"/>
         </w:rPr>
       </w:pPr>
+      <w:r>
+        <w:rPr>
+          <w:rFonts w:ascii="Times New Roman" w:eastAsia="Calibri" w:hAnsi="Times New Roman" w:cs="Times New Roman"/>
+          <w:bCs/>
+          <w:noProof/>
+          <w:sz w:val="28"/>
+          <w:szCs w:val="28"/>
+          <w:lang w:eastAsia="ar-SA"/>
+        </w:rPr>
+        <w:t>Демин М.С.</w:t>
+      </w:r>
     </w:p>
     <w:p>
       <w:pPr>
@@ -431,6 +451,17 @@
           <w:lang w:eastAsia="ar-SA"/>
         </w:rPr>
       </w:pPr>
+      <w:r>
+        <w:rPr>
+          <w:rFonts w:ascii="Times New Roman" w:eastAsia="Calibri" w:hAnsi="Times New Roman" w:cs="Times New Roman"/>
+          <w:bCs/>
+          <w:noProof/>
+          <w:sz w:val="28"/>
+          <w:szCs w:val="28"/>
+          <w:lang w:eastAsia="ar-SA"/>
+        </w:rPr>
+        <w:t>Сергунов М.Р.</w:t>
+      </w:r>
     </w:p>
     <w:p>
       <w:pPr>
@@ -573,7 +604,7 @@
           <w:szCs w:val="28"/>
           <w:lang w:eastAsia="ar-SA"/>
         </w:rPr>
-        <w:t>Пенза 2024</w:t>
+        <w:t>Пенза 2025</w:t>
       </w:r>
       <w:r>
         <w:rPr>
@@ -586,25 +617,20 @@
     </w:p>
     <w:p>
       <w:pPr>
+        <w:pStyle w:val="4"/>
         <w:jc w:val="center"/>
         <w:rPr>
-          <w:rFonts w:ascii="Times New Roman" w:eastAsia="Calibri" w:hAnsi="Times New Roman" w:cs="Times New Roman"/>
-          <w:b/>
+          <w:rFonts w:eastAsia="Calibri"/>
           <w:noProof/>
           <w:sz w:val="32"/>
-          <w:szCs w:val="32"/>
-          <w:lang w:eastAsia="ar-SA"/>
         </w:rPr>
       </w:pPr>
       <w:bookmarkStart w:id="0" w:name="_Toc161255462"/>
       <w:r>
         <w:rPr>
-          <w:rFonts w:ascii="Times New Roman" w:eastAsia="Calibri" w:hAnsi="Times New Roman" w:cs="Times New Roman"/>
-          <w:b/>
+          <w:rFonts w:eastAsia="Calibri"/>
           <w:noProof/>
           <w:sz w:val="32"/>
-          <w:szCs w:val="32"/>
-          <w:lang w:eastAsia="ar-SA"/>
         </w:rPr>
         <w:lastRenderedPageBreak/>
         <w:t>Содержание</w:t>
@@ -613,10 +639,59 @@
     </w:p>
     <w:p>
       <w:pPr>
-        <w:rPr>
-          <w:sz w:val="32"/>
-        </w:rPr>
-      </w:pPr>
+        <w:pStyle w:val="11"/>
+        <w:tabs>
+          <w:tab w:val="right" w:leader="dot" w:pos="9629"/>
+        </w:tabs>
+        <w:rPr>
+          <w:rFonts w:asciiTheme="minorHAnsi" w:eastAsiaTheme="minorEastAsia" w:hAnsiTheme="minorHAnsi" w:cstheme="minorBidi"/>
+          <w:b w:val="0"/>
+          <w:bCs w:val="0"/>
+          <w:caps w:val="0"/>
+          <w:noProof/>
+          <w:sz w:val="22"/>
+          <w:szCs w:val="22"/>
+          <w:lang w:eastAsia="ru-RU"/>
+        </w:rPr>
+      </w:pPr>
+      <w:r>
+        <w:fldChar w:fldCharType="begin"/>
+      </w:r>
+      <w:r>
+        <w:instrText xml:space="preserve"> TOC \o "1-3" \h \z \u </w:instrText>
+      </w:r>
+      <w:r>
+        <w:fldChar w:fldCharType="separate"/>
+      </w:r>
+      <w:bookmarkStart w:id="1" w:name="_GoBack"/>
+      <w:bookmarkEnd w:id="1"/>
+    </w:p>
+    <w:p>
+      <w:pPr>
+        <w:pStyle w:val="11"/>
+        <w:tabs>
+          <w:tab w:val="right" w:leader="dot" w:pos="9629"/>
+        </w:tabs>
+        <w:rPr>
+          <w:rFonts w:asciiTheme="minorHAnsi" w:eastAsiaTheme="minorEastAsia" w:hAnsiTheme="minorHAnsi" w:cstheme="minorBidi"/>
+          <w:b w:val="0"/>
+          <w:bCs w:val="0"/>
+          <w:caps w:val="0"/>
+          <w:noProof/>
+          <w:sz w:val="22"/>
+          <w:szCs w:val="22"/>
+          <w:lang w:eastAsia="ru-RU"/>
+        </w:rPr>
+      </w:pPr>
+    </w:p>
+    <w:p>
+      <w:pPr>
+        <w:pStyle w:val="4"/>
+        <w:jc w:val="center"/>
+      </w:pPr>
+      <w:r>
+        <w:fldChar w:fldCharType="end"/>
+      </w:r>
     </w:p>
     <w:p>
       <w:pPr>
@@ -635,21 +710,12 @@
         </w:rPr>
         <w:br w:type="page"/>
       </w:r>
-      <w:bookmarkStart w:id="1" w:name="_GoBack"/>
-      <w:bookmarkEnd w:id="1"/>
-    </w:p>
-    <w:p>
-      <w:pPr>
-        <w:pStyle w:val="4"/>
-        <w:jc w:val="center"/>
-        <w:rPr>
-          <w:sz w:val="32"/>
-        </w:rPr>
-      </w:pPr>
-      <w:r>
-        <w:rPr>
-          <w:sz w:val="32"/>
-        </w:rPr>
+    </w:p>
+    <w:p>
+      <w:pPr>
+        <w:pStyle w:val="12"/>
+      </w:pPr>
+      <w:r>
         <w:lastRenderedPageBreak/>
         <w:t>Введение</w:t>
       </w:r>
@@ -725,16 +791,9 @@
     </w:p>
     <w:p>
       <w:pPr>
-        <w:pStyle w:val="4"/>
-        <w:jc w:val="center"/>
-        <w:rPr>
-          <w:sz w:val="32"/>
-        </w:rPr>
-      </w:pPr>
-      <w:r>
-        <w:rPr>
-          <w:sz w:val="32"/>
-        </w:rPr>
+        <w:pStyle w:val="12"/>
+      </w:pPr>
+      <w:r>
         <w:lastRenderedPageBreak/>
         <w:t>1. Постановка задачи</w:t>
       </w:r>
@@ -1035,7 +1094,7 @@
           <w:rFonts w:ascii="Times New Roman" w:hAnsi="Times New Roman" w:cs="Times New Roman"/>
           <w:sz w:val="28"/>
         </w:rPr>
-        <w:t>Просмотр товаров по категориям</w:t>
+        <w:t>Обмен сообщениями с поставщиками</w:t>
       </w:r>
     </w:p>
     <w:p>
@@ -1061,59 +1120,7 @@
           <w:rFonts w:ascii="Times New Roman" w:hAnsi="Times New Roman" w:cs="Times New Roman"/>
           <w:sz w:val="28"/>
         </w:rPr>
-        <w:t>Обмен сообщениями с поставщиками</w:t>
-      </w:r>
-    </w:p>
-    <w:p>
-      <w:pPr>
-        <w:pStyle w:val="a8"/>
-        <w:numPr>
-          <w:ilvl w:val="1"/>
-          <w:numId w:val="37"/>
-        </w:numPr>
-        <w:tabs>
-          <w:tab w:val="num" w:pos="720"/>
-        </w:tabs>
-        <w:spacing w:after="0" w:line="360" w:lineRule="auto"/>
-        <w:ind w:firstLine="0"/>
-        <w:jc w:val="both"/>
-        <w:rPr>
-          <w:rFonts w:ascii="Times New Roman" w:hAnsi="Times New Roman" w:cs="Times New Roman"/>
-          <w:sz w:val="28"/>
-        </w:rPr>
-      </w:pPr>
-      <w:r>
-        <w:rPr>
-          <w:rFonts w:ascii="Times New Roman" w:hAnsi="Times New Roman" w:cs="Times New Roman"/>
-          <w:sz w:val="28"/>
-        </w:rPr>
         <w:t>Выставление персональных рейтингов поставщикам (1-10)</w:t>
-      </w:r>
-    </w:p>
-    <w:p>
-      <w:pPr>
-        <w:pStyle w:val="a8"/>
-        <w:numPr>
-          <w:ilvl w:val="1"/>
-          <w:numId w:val="37"/>
-        </w:numPr>
-        <w:tabs>
-          <w:tab w:val="num" w:pos="720"/>
-        </w:tabs>
-        <w:spacing w:after="0" w:line="360" w:lineRule="auto"/>
-        <w:ind w:firstLine="0"/>
-        <w:jc w:val="both"/>
-        <w:rPr>
-          <w:rFonts w:ascii="Times New Roman" w:hAnsi="Times New Roman" w:cs="Times New Roman"/>
-          <w:sz w:val="28"/>
-        </w:rPr>
-      </w:pPr>
-      <w:r>
-        <w:rPr>
-          <w:rFonts w:ascii="Times New Roman" w:hAnsi="Times New Roman" w:cs="Times New Roman"/>
-          <w:sz w:val="28"/>
-        </w:rPr>
-        <w:t>Формирование корзины на основе личных оценок</w:t>
       </w:r>
     </w:p>
     <w:p>
@@ -1291,7 +1298,6 @@
           <w:rFonts w:ascii="Times New Roman" w:hAnsi="Times New Roman" w:cs="Times New Roman"/>
           <w:sz w:val="28"/>
         </w:rPr>
-        <w:lastRenderedPageBreak/>
         <w:t>Просмотр рейтингов (средних и персональных)</w:t>
       </w:r>
     </w:p>
@@ -1312,16 +1318,9 @@
     </w:p>
     <w:p>
       <w:pPr>
-        <w:pStyle w:val="4"/>
-        <w:jc w:val="center"/>
-        <w:rPr>
-          <w:sz w:val="32"/>
-        </w:rPr>
-      </w:pPr>
-      <w:r>
-        <w:rPr>
-          <w:sz w:val="32"/>
-        </w:rPr>
+        <w:pStyle w:val="12"/>
+      </w:pPr>
+      <w:r>
         <w:lastRenderedPageBreak/>
         <w:t>2. Выбор решения</w:t>
       </w:r>
@@ -1762,7 +1761,14 @@
           <w:rFonts w:ascii="Times New Roman" w:hAnsi="Times New Roman" w:cs="Times New Roman"/>
           <w:sz w:val="28"/>
         </w:rPr>
-        <w:t>Стандартизированность и широкоя поддержка</w:t>
+        <w:t>Стандартизированность и широка</w:t>
+      </w:r>
+      <w:r>
+        <w:rPr>
+          <w:rFonts w:ascii="Times New Roman" w:hAnsi="Times New Roman" w:cs="Times New Roman"/>
+          <w:sz w:val="28"/>
+        </w:rPr>
+        <w:t>я поддержка</w:t>
       </w:r>
     </w:p>
     <w:p>
@@ -2686,8 +2692,16 @@
         <w:rPr>
           <w:rFonts w:ascii="Consolas" w:hAnsi="Consolas" w:cs="Times New Roman"/>
           <w:sz w:val="20"/>
-        </w:rPr>
-        <w:t xml:space="preserve">    // Обход поставщиков в порядке убывания рейтинга</w:t>
+          <w:lang w:val="en-US"/>
+        </w:rPr>
+        <w:t xml:space="preserve">    </w:t>
+      </w:r>
+      <w:r>
+        <w:rPr>
+          <w:rFonts w:ascii="Consolas" w:hAnsi="Consolas" w:cs="Times New Roman"/>
+          <w:sz w:val="20"/>
+        </w:rPr>
+        <w:t>// Обход поставщиков в порядке убывания рейтинга</w:t>
       </w:r>
     </w:p>
     <w:p>
@@ -4331,16 +4345,29 @@
         <w:rPr>
           <w:rFonts w:ascii="Times New Roman" w:hAnsi="Times New Roman" w:cs="Times New Roman"/>
           <w:sz w:val="28"/>
-          <w:lang w:val="en-US"/>
-        </w:rPr>
-      </w:pPr>
-      <w:r>
-        <w:rPr>
-          <w:rFonts w:ascii="Times New Roman" w:hAnsi="Times New Roman" w:cs="Times New Roman"/>
-          <w:sz w:val="28"/>
-          <w:lang w:val="en-US"/>
-        </w:rPr>
-        <w:t>→ BasketRepository (</w:t>
+        </w:rPr>
+      </w:pPr>
+      <w:r>
+        <w:rPr>
+          <w:rFonts w:ascii="Times New Roman" w:hAnsi="Times New Roman" w:cs="Times New Roman"/>
+          <w:sz w:val="28"/>
+        </w:rPr>
+        <w:t xml:space="preserve">→ </w:t>
+      </w:r>
+      <w:r>
+        <w:rPr>
+          <w:rFonts w:ascii="Times New Roman" w:hAnsi="Times New Roman" w:cs="Times New Roman"/>
+          <w:sz w:val="28"/>
+          <w:lang w:val="en-US"/>
+        </w:rPr>
+        <w:t>BasketRepository</w:t>
+      </w:r>
+      <w:r>
+        <w:rPr>
+          <w:rFonts w:ascii="Times New Roman" w:hAnsi="Times New Roman" w:cs="Times New Roman"/>
+          <w:sz w:val="28"/>
+        </w:rPr>
+        <w:t xml:space="preserve"> (</w:t>
       </w:r>
       <w:r>
         <w:rPr>
@@ -4353,7 +4380,6 @@
         <w:rPr>
           <w:rFonts w:ascii="Times New Roman" w:hAnsi="Times New Roman" w:cs="Times New Roman"/>
           <w:sz w:val="28"/>
-          <w:lang w:val="en-US"/>
         </w:rPr>
         <w:t xml:space="preserve"> </w:t>
       </w:r>
@@ -4368,7 +4394,6 @@
         <w:rPr>
           <w:rFonts w:ascii="Times New Roman" w:hAnsi="Times New Roman" w:cs="Times New Roman"/>
           <w:sz w:val="28"/>
-          <w:lang w:val="en-US"/>
         </w:rPr>
         <w:t xml:space="preserve">) → </w:t>
       </w:r>
@@ -4383,7 +4408,6 @@
         <w:rPr>
           <w:rFonts w:ascii="Times New Roman" w:hAnsi="Times New Roman" w:cs="Times New Roman"/>
           <w:sz w:val="28"/>
-          <w:lang w:val="en-US"/>
         </w:rPr>
         <w:t xml:space="preserve"> </w:t>
       </w:r>
@@ -6418,6 +6442,7 @@
         <w:rPr>
           <w:rFonts w:ascii="Consolas" w:hAnsi="Consolas" w:cs="Times New Roman"/>
           <w:sz w:val="20"/>
+          <w:lang w:val="en-US"/>
         </w:rPr>
       </w:pPr>
       <w:r>
@@ -6425,21 +6450,46 @@
           <w:rFonts w:ascii="Consolas" w:hAnsi="Consolas" w:cs="Times New Roman"/>
           <w:sz w:val="20"/>
         </w:rPr>
-        <w:t xml:space="preserve">        Console.WriteLine("0) Выйти");</w:t>
-      </w:r>
-    </w:p>
-    <w:p>
-      <w:pPr>
+        <w:t xml:space="preserve">        </w:t>
+      </w:r>
+      <w:r>
         <w:rPr>
           <w:rFonts w:ascii="Consolas" w:hAnsi="Consolas" w:cs="Times New Roman"/>
           <w:sz w:val="20"/>
-        </w:rPr>
-      </w:pPr>
+          <w:lang w:val="en-US"/>
+        </w:rPr>
+        <w:t xml:space="preserve">Console.WriteLine("0) </w:t>
+      </w:r>
       <w:r>
         <w:rPr>
           <w:rFonts w:ascii="Consolas" w:hAnsi="Consolas" w:cs="Times New Roman"/>
           <w:sz w:val="20"/>
         </w:rPr>
+        <w:t>Выйти</w:t>
+      </w:r>
+      <w:r>
+        <w:rPr>
+          <w:rFonts w:ascii="Consolas" w:hAnsi="Consolas" w:cs="Times New Roman"/>
+          <w:sz w:val="20"/>
+          <w:lang w:val="en-US"/>
+        </w:rPr>
+        <w:t>");</w:t>
+      </w:r>
+    </w:p>
+    <w:p>
+      <w:pPr>
+        <w:rPr>
+          <w:rFonts w:ascii="Consolas" w:hAnsi="Consolas" w:cs="Times New Roman"/>
+          <w:sz w:val="20"/>
+          <w:lang w:val="en-US"/>
+        </w:rPr>
+      </w:pPr>
+      <w:r>
+        <w:rPr>
+          <w:rFonts w:ascii="Consolas" w:hAnsi="Consolas" w:cs="Times New Roman"/>
+          <w:sz w:val="20"/>
+          <w:lang w:val="en-US"/>
+        </w:rPr>
         <w:t xml:space="preserve">        </w:t>
       </w:r>
     </w:p>
@@ -6455,6 +6505,7 @@
         <w:rPr>
           <w:rFonts w:ascii="Consolas" w:hAnsi="Consolas" w:cs="Times New Roman"/>
           <w:sz w:val="20"/>
+          <w:lang w:val="en-US"/>
         </w:rPr>
         <w:t xml:space="preserve">        </w:t>
       </w:r>
@@ -7431,7 +7482,7 @@
           <w:rFonts w:ascii="Times New Roman" w:hAnsi="Times New Roman" w:cs="Times New Roman"/>
           <w:sz w:val="28"/>
         </w:rPr>
-        <w:t>Работа с реляционными базами данных и ORM-паттернами</w:t>
+        <w:t>Применение архитектурных паттернов (Repository, Service Layer)</w:t>
       </w:r>
     </w:p>
     <w:p>
@@ -7450,7 +7501,7 @@
           <w:rFonts w:ascii="Times New Roman" w:hAnsi="Times New Roman" w:cs="Times New Roman"/>
           <w:sz w:val="28"/>
         </w:rPr>
-        <w:t>Применение архитектурных паттернов (Repository, Service Layer)</w:t>
+        <w:t>Разработка пользовательских интерфейсов для консольных приложений</w:t>
       </w:r>
     </w:p>
     <w:p>
@@ -7469,25 +7520,6 @@
           <w:rFonts w:ascii="Times New Roman" w:hAnsi="Times New Roman" w:cs="Times New Roman"/>
           <w:sz w:val="28"/>
         </w:rPr>
-        <w:t>Разработка пользовательских интерфейсов для консольных приложений</w:t>
-      </w:r>
-    </w:p>
-    <w:p>
-      <w:pPr>
-        <w:numPr>
-          <w:ilvl w:val="0"/>
-          <w:numId w:val="33"/>
-        </w:numPr>
-        <w:rPr>
-          <w:rFonts w:ascii="Times New Roman" w:hAnsi="Times New Roman" w:cs="Times New Roman"/>
-          <w:sz w:val="28"/>
-        </w:rPr>
-      </w:pPr>
-      <w:r>
-        <w:rPr>
-          <w:rFonts w:ascii="Times New Roman" w:hAnsi="Times New Roman" w:cs="Times New Roman"/>
-          <w:sz w:val="28"/>
-        </w:rPr>
         <w:t>Отладка и тестирование распределенных систем</w:t>
       </w:r>
     </w:p>
@@ -7622,13 +7654,14 @@
       <w:pPr>
         <w:rPr>
           <w:rFonts w:ascii="Times New Roman" w:hAnsi="Times New Roman" w:cs="Times New Roman"/>
-        </w:rPr>
-      </w:pPr>
-      <w:r>
-        <w:rPr>
-          <w:rFonts w:ascii="Times New Roman" w:hAnsi="Times New Roman" w:cs="Times New Roman"/>
-        </w:rPr>
-        <w:lastRenderedPageBreak/>
+          <w:sz w:val="28"/>
+        </w:rPr>
+      </w:pPr>
+      <w:r>
+        <w:rPr>
+          <w:rFonts w:ascii="Times New Roman" w:hAnsi="Times New Roman" w:cs="Times New Roman"/>
+          <w:sz w:val="28"/>
+        </w:rPr>
         <w:br w:type="page"/>
       </w:r>
     </w:p>
@@ -8274,6 +8307,8 @@
       <w:bookmarkStart w:id="6" w:name="_Toc185536423"/>
       <w:bookmarkStart w:id="7" w:name="_Toc185537594"/>
       <w:bookmarkStart w:id="8" w:name="_Toc185537925"/>
+      <w:bookmarkStart w:id="9" w:name="_Toc215260741"/>
+      <w:bookmarkStart w:id="10" w:name="_Toc215260962"/>
       <w:r>
         <w:rPr>
           <w:rFonts w:ascii="Times New Roman" w:eastAsia="Times New Roman" w:hAnsi="Times New Roman" w:cs="Times New Roman"/>
@@ -8288,6 +8323,8 @@
       <w:bookmarkEnd w:id="6"/>
       <w:bookmarkEnd w:id="7"/>
       <w:bookmarkEnd w:id="8"/>
+      <w:bookmarkEnd w:id="9"/>
+      <w:bookmarkEnd w:id="10"/>
     </w:p>
     <w:p>
       <w:pPr>
@@ -8302,14 +8339,15 @@
           <w:spacing w:val="-2"/>
           <w:sz w:val="28"/>
           <w:szCs w:val="28"/>
-          <w:lang w:val="en-US"/>
-        </w:rPr>
-      </w:pPr>
-      <w:bookmarkStart w:id="9" w:name="_Toc184502893"/>
-      <w:bookmarkStart w:id="10" w:name="_Toc185536349"/>
-      <w:bookmarkStart w:id="11" w:name="_Toc185536424"/>
-      <w:bookmarkStart w:id="12" w:name="_Toc185537595"/>
-      <w:bookmarkStart w:id="13" w:name="_Toc185537926"/>
+        </w:rPr>
+      </w:pPr>
+      <w:bookmarkStart w:id="11" w:name="_Toc184502893"/>
+      <w:bookmarkStart w:id="12" w:name="_Toc185536349"/>
+      <w:bookmarkStart w:id="13" w:name="_Toc185536424"/>
+      <w:bookmarkStart w:id="14" w:name="_Toc185537595"/>
+      <w:bookmarkStart w:id="15" w:name="_Toc185537926"/>
+      <w:bookmarkStart w:id="16" w:name="_Toc215260742"/>
+      <w:bookmarkStart w:id="17" w:name="_Toc215260963"/>
       <w:r>
         <w:rPr>
           <w:rFonts w:ascii="Times New Roman" w:eastAsia="Times New Roman" w:hAnsi="Times New Roman" w:cs="Times New Roman"/>
@@ -8325,7 +8363,6 @@
           <w:spacing w:val="-2"/>
           <w:sz w:val="28"/>
           <w:szCs w:val="28"/>
-          <w:lang w:val="en-US"/>
         </w:rPr>
         <w:t xml:space="preserve"> </w:t>
       </w:r>
@@ -8338,11 +8375,13 @@
         </w:rPr>
         <w:t>программы</w:t>
       </w:r>
-      <w:bookmarkEnd w:id="9"/>
-      <w:bookmarkEnd w:id="10"/>
       <w:bookmarkEnd w:id="11"/>
       <w:bookmarkEnd w:id="12"/>
       <w:bookmarkEnd w:id="13"/>
+      <w:bookmarkEnd w:id="14"/>
+      <w:bookmarkEnd w:id="15"/>
+      <w:bookmarkEnd w:id="16"/>
+      <w:bookmarkEnd w:id="17"/>
     </w:p>
     <w:p>
       <w:pPr>
@@ -8350,16 +8389,22 @@
           <w:rFonts w:ascii="Times New Roman" w:hAnsi="Times New Roman" w:cs="Times New Roman"/>
           <w:b/>
           <w:sz w:val="28"/>
-          <w:lang w:val="en-US"/>
-        </w:rPr>
-      </w:pPr>
-      <w:r>
-        <w:rPr>
-          <w:rFonts w:ascii="Times New Roman" w:hAnsi="Times New Roman" w:cs="Times New Roman"/>
-          <w:sz w:val="28"/>
-          <w:lang w:val="en-US"/>
-        </w:rPr>
-        <w:t>Client/</w:t>
+        </w:rPr>
+      </w:pPr>
+      <w:r>
+        <w:rPr>
+          <w:rFonts w:ascii="Times New Roman" w:hAnsi="Times New Roman" w:cs="Times New Roman"/>
+          <w:sz w:val="28"/>
+          <w:lang w:val="en-US"/>
+        </w:rPr>
+        <w:t>Client</w:t>
+      </w:r>
+      <w:r>
+        <w:rPr>
+          <w:rFonts w:ascii="Times New Roman" w:hAnsi="Times New Roman" w:cs="Times New Roman"/>
+          <w:sz w:val="28"/>
+        </w:rPr>
+        <w:t>/</w:t>
       </w:r>
       <w:r>
         <w:rPr>
@@ -8368,7 +8413,24 @@
           <w:sz w:val="28"/>
           <w:lang w:val="en-US"/>
         </w:rPr>
-        <w:t>Program.cs</w:t>
+        <w:t>Program</w:t>
+      </w:r>
+      <w:r>
+        <w:rPr>
+          <w:rFonts w:ascii="Times New Roman" w:hAnsi="Times New Roman" w:cs="Times New Roman"/>
+          <w:b/>
+          <w:sz w:val="28"/>
+        </w:rPr>
+        <w:t>.</w:t>
+      </w:r>
+      <w:r>
+        <w:rPr>
+          <w:rFonts w:ascii="Times New Roman" w:hAnsi="Times New Roman" w:cs="Times New Roman"/>
+          <w:b/>
+          <w:sz w:val="28"/>
+          <w:lang w:val="en-US"/>
+        </w:rPr>
+        <w:t>cs</w:t>
       </w:r>
     </w:p>
     <w:p>
@@ -12872,6 +12934,7 @@
           <w:rFonts w:ascii="Consolas" w:hAnsi="Consolas" w:cs="Consolas"/>
           <w:sz w:val="20"/>
           <w:szCs w:val="20"/>
+          <w:lang w:val="en-US"/>
         </w:rPr>
       </w:pPr>
       <w:r>
@@ -12888,6 +12951,7 @@
           <w:rFonts w:ascii="Consolas" w:hAnsi="Consolas" w:cs="Consolas"/>
           <w:sz w:val="20"/>
           <w:szCs w:val="20"/>
+          <w:lang w:val="en-US"/>
         </w:rPr>
         <w:t>public async Task RunAsync()</w:t>
       </w:r>
@@ -12902,13 +12966,15 @@
           <w:rFonts w:ascii="Consolas" w:hAnsi="Consolas" w:cs="Consolas"/>
           <w:sz w:val="20"/>
           <w:szCs w:val="20"/>
-        </w:rPr>
-      </w:pPr>
-      <w:r>
-        <w:rPr>
-          <w:rFonts w:ascii="Consolas" w:hAnsi="Consolas" w:cs="Consolas"/>
-          <w:sz w:val="20"/>
-          <w:szCs w:val="20"/>
+          <w:lang w:val="en-US"/>
+        </w:rPr>
+      </w:pPr>
+      <w:r>
+        <w:rPr>
+          <w:rFonts w:ascii="Consolas" w:hAnsi="Consolas" w:cs="Consolas"/>
+          <w:sz w:val="20"/>
+          <w:szCs w:val="20"/>
+          <w:lang w:val="en-US"/>
         </w:rPr>
         <w:t xml:space="preserve">    {</w:t>
       </w:r>
@@ -18354,6 +18420,7 @@
           <w:rFonts w:ascii="Consolas" w:hAnsi="Consolas" w:cs="Consolas"/>
           <w:sz w:val="20"/>
           <w:szCs w:val="20"/>
+          <w:lang w:val="en-US"/>
         </w:rPr>
       </w:pPr>
       <w:r>
@@ -18370,6 +18437,7 @@
           <w:rFonts w:ascii="Consolas" w:hAnsi="Consolas" w:cs="Consolas"/>
           <w:sz w:val="20"/>
           <w:szCs w:val="20"/>
+          <w:lang w:val="en-US"/>
         </w:rPr>
         <w:t>}</w:t>
       </w:r>
@@ -18384,13 +18452,15 @@
           <w:rFonts w:ascii="Consolas" w:hAnsi="Consolas" w:cs="Consolas"/>
           <w:sz w:val="20"/>
           <w:szCs w:val="20"/>
-        </w:rPr>
-      </w:pPr>
-      <w:r>
-        <w:rPr>
-          <w:rFonts w:ascii="Consolas" w:hAnsi="Consolas" w:cs="Consolas"/>
-          <w:sz w:val="20"/>
-          <w:szCs w:val="20"/>
+          <w:lang w:val="en-US"/>
+        </w:rPr>
+      </w:pPr>
+      <w:r>
+        <w:rPr>
+          <w:rFonts w:ascii="Consolas" w:hAnsi="Consolas" w:cs="Consolas"/>
+          <w:sz w:val="20"/>
+          <w:szCs w:val="20"/>
+          <w:lang w:val="en-US"/>
         </w:rPr>
         <w:t>}</w:t>
       </w:r>
@@ -18405,6 +18475,7 @@
           <w:rFonts w:ascii="Consolas" w:hAnsi="Consolas" w:cs="Consolas"/>
           <w:sz w:val="23"/>
           <w:szCs w:val="23"/>
+          <w:lang w:val="en-US"/>
         </w:rPr>
       </w:pPr>
     </w:p>
@@ -22569,8 +22640,8 @@
           <w:lang w:eastAsia="ru-RU"/>
         </w:rPr>
       </w:pPr>
-      <w:bookmarkStart w:id="14" w:name="_Toc184502894"/>
-      <w:bookmarkStart w:id="15" w:name="_Toc185537927"/>
+      <w:bookmarkStart w:id="18" w:name="_Toc184502894"/>
+      <w:bookmarkStart w:id="19" w:name="_Toc185537927"/>
       <w:r>
         <w:rPr>
           <w:sz w:val="32"/>
@@ -22593,8 +22664,8 @@
         <w:lastRenderedPageBreak/>
         <w:t>Приложение Б</w:t>
       </w:r>
-      <w:bookmarkEnd w:id="14"/>
-      <w:bookmarkEnd w:id="15"/>
+      <w:bookmarkEnd w:id="18"/>
+      <w:bookmarkEnd w:id="19"/>
     </w:p>
     <w:p>
       <w:pPr>
@@ -22609,10 +22680,12 @@
           <w:sz w:val="28"/>
         </w:rPr>
       </w:pPr>
-      <w:bookmarkStart w:id="16" w:name="_Toc184502895"/>
-      <w:bookmarkStart w:id="17" w:name="_Toc185536426"/>
-      <w:bookmarkStart w:id="18" w:name="_Toc185537597"/>
-      <w:bookmarkStart w:id="19" w:name="_Toc185537928"/>
+      <w:bookmarkStart w:id="20" w:name="_Toc184502895"/>
+      <w:bookmarkStart w:id="21" w:name="_Toc185536426"/>
+      <w:bookmarkStart w:id="22" w:name="_Toc185537597"/>
+      <w:bookmarkStart w:id="23" w:name="_Toc185537928"/>
+      <w:bookmarkStart w:id="24" w:name="_Toc215260743"/>
+      <w:bookmarkStart w:id="25" w:name="_Toc215260964"/>
       <w:r>
         <w:rPr>
           <w:rFonts w:ascii="Times New Roman" w:eastAsia="Times New Roman" w:hAnsi="Times New Roman" w:cs="Times New Roman"/>
@@ -22622,10 +22695,12 @@
         </w:rPr>
         <w:t>(обязательное)</w:t>
       </w:r>
-      <w:bookmarkEnd w:id="16"/>
-      <w:bookmarkEnd w:id="17"/>
-      <w:bookmarkEnd w:id="18"/>
-      <w:bookmarkEnd w:id="19"/>
+      <w:bookmarkEnd w:id="20"/>
+      <w:bookmarkEnd w:id="21"/>
+      <w:bookmarkEnd w:id="22"/>
+      <w:bookmarkEnd w:id="23"/>
+      <w:bookmarkEnd w:id="24"/>
+      <w:bookmarkEnd w:id="25"/>
     </w:p>
     <w:p>
       <w:pPr>
@@ -22640,10 +22715,12 @@
           <w:sz w:val="28"/>
         </w:rPr>
       </w:pPr>
-      <w:bookmarkStart w:id="20" w:name="_Toc184502896"/>
-      <w:bookmarkStart w:id="21" w:name="_Toc185536427"/>
-      <w:bookmarkStart w:id="22" w:name="_Toc185537598"/>
-      <w:bookmarkStart w:id="23" w:name="_Toc185537929"/>
+      <w:bookmarkStart w:id="26" w:name="_Toc184502896"/>
+      <w:bookmarkStart w:id="27" w:name="_Toc185536427"/>
+      <w:bookmarkStart w:id="28" w:name="_Toc185537598"/>
+      <w:bookmarkStart w:id="29" w:name="_Toc185537929"/>
+      <w:bookmarkStart w:id="30" w:name="_Toc215260744"/>
+      <w:bookmarkStart w:id="31" w:name="_Toc215260965"/>
       <w:r>
         <w:rPr>
           <w:rFonts w:ascii="Times New Roman" w:eastAsia="Times New Roman" w:hAnsi="Times New Roman" w:cs="Times New Roman"/>
@@ -22663,10 +22740,12 @@
         </w:rPr>
         <w:t>-диаграммы</w:t>
       </w:r>
-      <w:bookmarkEnd w:id="20"/>
-      <w:bookmarkEnd w:id="21"/>
-      <w:bookmarkEnd w:id="22"/>
-      <w:bookmarkEnd w:id="23"/>
+      <w:bookmarkEnd w:id="26"/>
+      <w:bookmarkEnd w:id="27"/>
+      <w:bookmarkEnd w:id="28"/>
+      <w:bookmarkEnd w:id="29"/>
+      <w:bookmarkEnd w:id="30"/>
+      <w:bookmarkEnd w:id="31"/>
     </w:p>
     <w:p>
       <w:pPr>
@@ -22676,16 +22755,16 @@
           <w:sz w:val="28"/>
         </w:rPr>
       </w:pPr>
-      <w:bookmarkStart w:id="24" w:name="_Toc184502897"/>
-      <w:bookmarkStart w:id="25" w:name="_Toc185537930"/>
+      <w:bookmarkStart w:id="32" w:name="_Toc184502897"/>
+      <w:bookmarkStart w:id="33" w:name="_Toc185537930"/>
       <w:r>
         <w:rPr>
           <w:sz w:val="28"/>
         </w:rPr>
         <w:t>Приложение Б1</w:t>
       </w:r>
-      <w:bookmarkEnd w:id="24"/>
-      <w:bookmarkEnd w:id="25"/>
+      <w:bookmarkEnd w:id="32"/>
+      <w:bookmarkEnd w:id="33"/>
     </w:p>
     <w:p>
       <w:pPr>
@@ -22702,10 +22781,12 @@
           <w:szCs w:val="30"/>
         </w:rPr>
       </w:pPr>
-      <w:bookmarkStart w:id="26" w:name="_Toc184502898"/>
-      <w:bookmarkStart w:id="27" w:name="_Toc185536429"/>
-      <w:bookmarkStart w:id="28" w:name="_Toc185537600"/>
-      <w:bookmarkStart w:id="29" w:name="_Toc185537931"/>
+      <w:bookmarkStart w:id="34" w:name="_Toc184502898"/>
+      <w:bookmarkStart w:id="35" w:name="_Toc185536429"/>
+      <w:bookmarkStart w:id="36" w:name="_Toc185537600"/>
+      <w:bookmarkStart w:id="37" w:name="_Toc185537931"/>
+      <w:bookmarkStart w:id="38" w:name="_Toc215260745"/>
+      <w:bookmarkStart w:id="39" w:name="_Toc215260966"/>
       <w:r>
         <w:rPr>
           <w:rFonts w:eastAsia="Times New Roman"/>
@@ -22715,10 +22796,12 @@
         </w:rPr>
         <w:t>UML-диаграмма протокола взаимодействия клиента и сервера</w:t>
       </w:r>
-      <w:bookmarkEnd w:id="26"/>
-      <w:bookmarkEnd w:id="27"/>
-      <w:bookmarkEnd w:id="28"/>
-      <w:bookmarkEnd w:id="29"/>
+      <w:bookmarkEnd w:id="34"/>
+      <w:bookmarkEnd w:id="35"/>
+      <w:bookmarkEnd w:id="36"/>
+      <w:bookmarkEnd w:id="37"/>
+      <w:bookmarkEnd w:id="38"/>
+      <w:bookmarkEnd w:id="39"/>
     </w:p>
     <w:p>
       <w:pPr>
@@ -22737,6 +22820,7 @@
           <w:rFonts w:cstheme="majorBidi"/>
           <w:b/>
           <w:bCs/>
+          <w:noProof/>
           <w:sz w:val="32"/>
           <w:szCs w:val="32"/>
           <w:lang w:eastAsia="ru-RU"/>
@@ -22814,8 +22898,8 @@
           <w:sz w:val="28"/>
         </w:rPr>
       </w:pPr>
-      <w:bookmarkStart w:id="30" w:name="_Toc184502899"/>
-      <w:bookmarkStart w:id="31" w:name="_Toc185537932"/>
+      <w:bookmarkStart w:id="40" w:name="_Toc184502899"/>
+      <w:bookmarkStart w:id="41" w:name="_Toc185537932"/>
       <w:r>
         <w:rPr>
           <w:sz w:val="28"/>
@@ -22823,8 +22907,8 @@
         <w:lastRenderedPageBreak/>
         <w:t>Приложение Б2</w:t>
       </w:r>
-      <w:bookmarkEnd w:id="30"/>
-      <w:bookmarkEnd w:id="31"/>
+      <w:bookmarkEnd w:id="40"/>
+      <w:bookmarkEnd w:id="41"/>
     </w:p>
     <w:p>
       <w:pPr>
@@ -22841,11 +22925,13 @@
           <w:szCs w:val="30"/>
         </w:rPr>
       </w:pPr>
-      <w:bookmarkStart w:id="32" w:name="_Toc184502900"/>
-      <w:bookmarkStart w:id="33" w:name="_Toc185536431"/>
-      <w:bookmarkStart w:id="34" w:name="_Toc185537602"/>
-      <w:bookmarkStart w:id="35" w:name="_Toc185537933"/>
-      <w:bookmarkStart w:id="36" w:name="_Hlk184497881"/>
+      <w:bookmarkStart w:id="42" w:name="_Toc184502900"/>
+      <w:bookmarkStart w:id="43" w:name="_Toc185536431"/>
+      <w:bookmarkStart w:id="44" w:name="_Toc185537602"/>
+      <w:bookmarkStart w:id="45" w:name="_Toc185537933"/>
+      <w:bookmarkStart w:id="46" w:name="_Hlk184497881"/>
+      <w:bookmarkStart w:id="47" w:name="_Toc215260746"/>
+      <w:bookmarkStart w:id="48" w:name="_Toc215260967"/>
       <w:r>
         <w:rPr>
           <w:rFonts w:eastAsia="Times New Roman"/>
@@ -22855,12 +22941,14 @@
         </w:rPr>
         <w:t>UML-диаграмма вариантов использования приложения</w:t>
       </w:r>
-      <w:bookmarkEnd w:id="32"/>
-      <w:bookmarkEnd w:id="33"/>
-      <w:bookmarkEnd w:id="34"/>
-      <w:bookmarkEnd w:id="35"/>
-    </w:p>
-    <w:bookmarkEnd w:id="36"/>
+      <w:bookmarkEnd w:id="42"/>
+      <w:bookmarkEnd w:id="43"/>
+      <w:bookmarkEnd w:id="44"/>
+      <w:bookmarkEnd w:id="45"/>
+      <w:bookmarkEnd w:id="47"/>
+      <w:bookmarkEnd w:id="48"/>
+    </w:p>
+    <w:bookmarkEnd w:id="46"/>
     <w:p>
       <w:pPr>
         <w:jc w:val="center"/>
@@ -22875,13 +22963,18 @@
       </w:pPr>
       <w:r>
         <w:rPr>
+          <w:rFonts w:cstheme="majorBidi"/>
+          <w:b/>
+          <w:bCs/>
+          <w:sz w:val="32"/>
+          <w:szCs w:val="32"/>
           <w:lang w:eastAsia="ru-RU"/>
         </w:rPr>
         <w:drawing>
-          <wp:inline distT="0" distB="0" distL="0" distR="0" wp14:anchorId="70597AFE" wp14:editId="33D05DFB">
-            <wp:extent cx="5461434" cy="7743825"/>
-            <wp:effectExtent l="0" t="0" r="6350" b="0"/>
-            <wp:docPr id="10" name="Рисунок 10"/>
+          <wp:inline distT="0" distB="0" distL="0" distR="0" wp14:anchorId="517AAA07" wp14:editId="5CD9958D">
+            <wp:extent cx="5540319" cy="6391275"/>
+            <wp:effectExtent l="0" t="0" r="3810" b="0"/>
+            <wp:docPr id="2" name="Рисунок 2"/>
             <wp:cNvGraphicFramePr>
               <a:graphicFrameLocks xmlns:a="http://schemas.openxmlformats.org/drawingml/2006/main" noChangeAspect="1"/>
             </wp:cNvGraphicFramePr>
@@ -22889,36 +22982,30 @@
               <a:graphicData uri="http://schemas.openxmlformats.org/drawingml/2006/picture">
                 <pic:pic xmlns:pic="http://schemas.openxmlformats.org/drawingml/2006/picture">
                   <pic:nvPicPr>
-                    <pic:cNvPr id="0" name="Picture 3"/>
-                    <pic:cNvPicPr>
-                      <a:picLocks noChangeAspect="1" noChangeArrowheads="1"/>
-                    </pic:cNvPicPr>
+                    <pic:cNvPr id="1" name=""/>
+                    <pic:cNvPicPr/>
                   </pic:nvPicPr>
-                  <pic:blipFill>
-                    <a:blip r:embed="rId20">
-                      <a:extLst>
-                        <a:ext uri="{28A0092B-C50C-407E-A947-70E740481C1C}">
-                          <a14:useLocalDpi xmlns:a14="http://schemas.microsoft.com/office/drawing/2010/main" val="0"/>
-                        </a:ext>
-                      </a:extLst>
-                    </a:blip>
-                    <a:srcRect/>
-                    <a:stretch>
-                      <a:fillRect/>
-                    </a:stretch>
+                  <pic:blipFill rotWithShape="1">
+                    <a:blip r:embed="rId20"/>
+                    <a:srcRect l="9483"/>
+                    <a:stretch/>
                   </pic:blipFill>
                   <pic:spPr bwMode="auto">
                     <a:xfrm>
                       <a:off x="0" y="0"/>
-                      <a:ext cx="5464104" cy="7747611"/>
+                      <a:ext cx="5540319" cy="6391275"/>
                     </a:xfrm>
                     <a:prstGeom prst="rect">
                       <a:avLst/>
                     </a:prstGeom>
-                    <a:noFill/>
                     <a:ln>
                       <a:noFill/>
                     </a:ln>
+                    <a:extLst>
+                      <a:ext uri="{53640926-AAD7-44D8-BBD7-CCE9431645EC}">
+                        <a14:shadowObscured xmlns:a14="http://schemas.microsoft.com/office/drawing/2010/main"/>
+                      </a:ext>
+                    </a:extLst>
                   </pic:spPr>
                 </pic:pic>
               </a:graphicData>
@@ -22929,19 +23016,6 @@
     </w:p>
     <w:p>
       <w:pPr>
-        <w:jc w:val="center"/>
-        <w:rPr>
-          <w:rFonts w:cstheme="majorBidi"/>
-          <w:b/>
-          <w:bCs/>
-          <w:sz w:val="32"/>
-          <w:szCs w:val="32"/>
-          <w:lang w:eastAsia="ru-RU"/>
-        </w:rPr>
-      </w:pPr>
-    </w:p>
-    <w:p>
-      <w:pPr>
         <w:pStyle w:val="af"/>
         <w:jc w:val="center"/>
         <w:rPr>
@@ -22985,6 +23059,25 @@
     </w:p>
     <w:p>
       <w:pPr>
+        <w:rPr>
+          <w:rFonts w:ascii="Times New Roman" w:eastAsia="Times New Roman" w:hAnsi="Times New Roman" w:cs="Times New Roman"/>
+          <w:sz w:val="28"/>
+          <w:szCs w:val="28"/>
+        </w:rPr>
+      </w:pPr>
+      <w:r>
+        <w:rPr>
+          <w:rFonts w:cs="Times New Roman"/>
+          <w:i/>
+          <w:iCs/>
+          <w:sz w:val="28"/>
+          <w:szCs w:val="28"/>
+        </w:rPr>
+        <w:br w:type="page"/>
+      </w:r>
+    </w:p>
+    <w:p>
+      <w:pPr>
         <w:pStyle w:val="4"/>
         <w:spacing w:before="240"/>
         <w:jc w:val="center"/>
@@ -22992,8 +23085,8 @@
           <w:sz w:val="28"/>
         </w:rPr>
       </w:pPr>
-      <w:bookmarkStart w:id="37" w:name="_Toc184502901"/>
-      <w:bookmarkStart w:id="38" w:name="_Toc185537934"/>
+      <w:bookmarkStart w:id="49" w:name="_Toc184502901"/>
+      <w:bookmarkStart w:id="50" w:name="_Toc185537934"/>
       <w:r>
         <w:rPr>
           <w:sz w:val="28"/>
@@ -23001,8 +23094,8 @@
         <w:lastRenderedPageBreak/>
         <w:t>Приложение Б3</w:t>
       </w:r>
-      <w:bookmarkEnd w:id="37"/>
-      <w:bookmarkEnd w:id="38"/>
+      <w:bookmarkEnd w:id="49"/>
+      <w:bookmarkEnd w:id="50"/>
     </w:p>
     <w:p>
       <w:pPr>
@@ -23019,10 +23112,12 @@
           <w:szCs w:val="30"/>
         </w:rPr>
       </w:pPr>
-      <w:bookmarkStart w:id="39" w:name="_Toc184502902"/>
-      <w:bookmarkStart w:id="40" w:name="_Toc185536433"/>
-      <w:bookmarkStart w:id="41" w:name="_Toc185537604"/>
-      <w:bookmarkStart w:id="42" w:name="_Toc185537935"/>
+      <w:bookmarkStart w:id="51" w:name="_Toc184502902"/>
+      <w:bookmarkStart w:id="52" w:name="_Toc185536433"/>
+      <w:bookmarkStart w:id="53" w:name="_Toc185537604"/>
+      <w:bookmarkStart w:id="54" w:name="_Toc185537935"/>
+      <w:bookmarkStart w:id="55" w:name="_Toc215260747"/>
+      <w:bookmarkStart w:id="56" w:name="_Toc215260968"/>
       <w:r>
         <w:rPr>
           <w:rFonts w:ascii="Times New Roman" w:eastAsia="Times New Roman" w:hAnsi="Times New Roman" w:cs="Times New Roman"/>
@@ -23032,7 +23127,7 @@
         </w:rPr>
         <w:t xml:space="preserve">UML-диаграмма </w:t>
       </w:r>
-      <w:bookmarkEnd w:id="39"/>
+      <w:bookmarkEnd w:id="51"/>
       <w:r>
         <w:rPr>
           <w:rFonts w:ascii="Times New Roman" w:eastAsia="Times New Roman" w:hAnsi="Times New Roman" w:cs="Times New Roman"/>
@@ -23042,9 +23137,11 @@
         </w:rPr>
         <w:t>состояния сервера</w:t>
       </w:r>
-      <w:bookmarkEnd w:id="40"/>
-      <w:bookmarkEnd w:id="41"/>
-      <w:bookmarkEnd w:id="42"/>
+      <w:bookmarkEnd w:id="52"/>
+      <w:bookmarkEnd w:id="53"/>
+      <w:bookmarkEnd w:id="54"/>
+      <w:bookmarkEnd w:id="55"/>
+      <w:bookmarkEnd w:id="56"/>
     </w:p>
     <w:p>
       <w:pPr>
@@ -23061,13 +23158,12 @@
         <w:rPr>
           <w:rFonts w:eastAsia="Times New Roman"/>
           <w:bCs/>
-          <w:lang w:eastAsia="ru-RU"/>
         </w:rPr>
         <w:drawing>
-          <wp:inline distT="0" distB="0" distL="0" distR="0" wp14:anchorId="70C95ED3" wp14:editId="7847B9E9">
-            <wp:extent cx="5613711" cy="5838190"/>
+          <wp:inline distT="0" distB="0" distL="0" distR="0" wp14:anchorId="29E9889B" wp14:editId="2DC71999">
+            <wp:extent cx="3822991" cy="6631387"/>
             <wp:effectExtent l="0" t="0" r="6350" b="0"/>
-            <wp:docPr id="12" name="Рисунок 12" descr="F:\Download\hLFBJi905DqtwJ_C4bR4BKJbLuoMI89WR5suu-4p6bcQk925Fp0qLaf7Xb-uzuyyToe5mcDb2DFEVPrppxsjXz79LNHzqV8zz-PxLNeZJNCUS8yoXIFXBiNkr3LnVz0tfVI5e1cUYQ8vMLmpClpA3vGuyzI5Zk0ngBIm8ZYbd_oIvnb-eGcUCMdkms5uM2iuY1-XHMxc30Q6ZEzXIX7gUys6Aj6xSwM2n3r.png"/>
+            <wp:docPr id="3" name="Рисунок 3"/>
             <wp:cNvGraphicFramePr>
               <a:graphicFrameLocks xmlns:a="http://schemas.openxmlformats.org/drawingml/2006/main" noChangeAspect="1"/>
             </wp:cNvGraphicFramePr>
@@ -23075,36 +23171,23 @@
               <a:graphicData uri="http://schemas.openxmlformats.org/drawingml/2006/picture">
                 <pic:pic xmlns:pic="http://schemas.openxmlformats.org/drawingml/2006/picture">
                   <pic:nvPicPr>
-                    <pic:cNvPr id="0" name="Picture 2" descr="F:\Download\hLFBJi905DqtwJ_C4bR4BKJbLuoMI89WR5suu-4p6bcQk925Fp0qLaf7Xb-uzuyyToe5mcDb2DFEVPrppxsjXz79LNHzqV8zz-PxLNeZJNCUS8yoXIFXBiNkr3LnVz0tfVI5e1cUYQ8vMLmpClpA3vGuyzI5Zk0ngBIm8ZYbd_oIvnb-eGcUCMdkms5uM2iuY1-XHMxc30Q6ZEzXIX7gUys6Aj6xSwM2n3r.png"/>
-                    <pic:cNvPicPr>
-                      <a:picLocks noChangeAspect="1" noChangeArrowheads="1"/>
-                    </pic:cNvPicPr>
+                    <pic:cNvPr id="1" name=""/>
+                    <pic:cNvPicPr/>
                   </pic:nvPicPr>
                   <pic:blipFill>
-                    <a:blip r:embed="rId21">
-                      <a:extLst>
-                        <a:ext uri="{28A0092B-C50C-407E-A947-70E740481C1C}">
-                          <a14:useLocalDpi xmlns:a14="http://schemas.microsoft.com/office/drawing/2010/main" val="0"/>
-                        </a:ext>
-                      </a:extLst>
-                    </a:blip>
-                    <a:srcRect/>
+                    <a:blip r:embed="rId21"/>
                     <a:stretch>
                       <a:fillRect/>
                     </a:stretch>
                   </pic:blipFill>
-                  <pic:spPr bwMode="auto">
+                  <pic:spPr>
                     <a:xfrm>
                       <a:off x="0" y="0"/>
-                      <a:ext cx="5640992" cy="5866561"/>
+                      <a:ext cx="3837750" cy="6656988"/>
                     </a:xfrm>
                     <a:prstGeom prst="rect">
                       <a:avLst/>
                     </a:prstGeom>
-                    <a:noFill/>
-                    <a:ln>
-                      <a:noFill/>
-                    </a:ln>
                   </pic:spPr>
                 </pic:pic>
               </a:graphicData>
@@ -23165,8 +23248,10 @@
           <w:szCs w:val="30"/>
         </w:rPr>
       </w:pPr>
-      <w:bookmarkStart w:id="43" w:name="_Toc184502903"/>
-      <w:bookmarkStart w:id="44" w:name="_Toc185537936"/>
+      <w:bookmarkStart w:id="57" w:name="_Toc184502903"/>
+      <w:bookmarkStart w:id="58" w:name="_Toc185537936"/>
+      <w:bookmarkStart w:id="59" w:name="_Toc215260748"/>
+      <w:bookmarkStart w:id="60" w:name="_Toc215260969"/>
       <w:r>
         <w:rPr>
           <w:rFonts w:ascii="Times New Roman" w:eastAsia="Times New Roman" w:hAnsi="Times New Roman" w:cs="Times New Roman"/>
@@ -23178,8 +23263,10 @@
         <w:lastRenderedPageBreak/>
         <w:t>Приложение Б4</w:t>
       </w:r>
-      <w:bookmarkEnd w:id="43"/>
-      <w:bookmarkEnd w:id="44"/>
+      <w:bookmarkEnd w:id="57"/>
+      <w:bookmarkEnd w:id="58"/>
+      <w:bookmarkEnd w:id="59"/>
+      <w:bookmarkEnd w:id="60"/>
     </w:p>
     <w:p>
       <w:pPr>
@@ -23196,10 +23283,12 @@
           <w:szCs w:val="30"/>
         </w:rPr>
       </w:pPr>
-      <w:bookmarkStart w:id="45" w:name="_Toc184502904"/>
-      <w:bookmarkStart w:id="46" w:name="_Toc185536435"/>
-      <w:bookmarkStart w:id="47" w:name="_Toc185537606"/>
-      <w:bookmarkStart w:id="48" w:name="_Toc185537937"/>
+      <w:bookmarkStart w:id="61" w:name="_Toc184502904"/>
+      <w:bookmarkStart w:id="62" w:name="_Toc185536435"/>
+      <w:bookmarkStart w:id="63" w:name="_Toc185537606"/>
+      <w:bookmarkStart w:id="64" w:name="_Toc185537937"/>
+      <w:bookmarkStart w:id="65" w:name="_Toc215260749"/>
+      <w:bookmarkStart w:id="66" w:name="_Toc215260970"/>
       <w:r>
         <w:rPr>
           <w:rFonts w:ascii="Times New Roman" w:eastAsia="Times New Roman" w:hAnsi="Times New Roman" w:cs="Times New Roman"/>
@@ -23209,7 +23298,7 @@
         </w:rPr>
         <w:t xml:space="preserve">UML-диаграмма </w:t>
       </w:r>
-      <w:bookmarkEnd w:id="45"/>
+      <w:bookmarkEnd w:id="61"/>
       <w:r>
         <w:rPr>
           <w:rFonts w:ascii="Times New Roman" w:eastAsia="Times New Roman" w:hAnsi="Times New Roman" w:cs="Times New Roman"/>
@@ -23219,9 +23308,11 @@
         </w:rPr>
         <w:t>развертывания</w:t>
       </w:r>
-      <w:bookmarkEnd w:id="46"/>
-      <w:bookmarkEnd w:id="47"/>
-      <w:bookmarkEnd w:id="48"/>
+      <w:bookmarkEnd w:id="62"/>
+      <w:bookmarkEnd w:id="63"/>
+      <w:bookmarkEnd w:id="64"/>
+      <w:bookmarkEnd w:id="65"/>
+      <w:bookmarkEnd w:id="66"/>
     </w:p>
     <w:p>
       <w:pPr>
@@ -23298,31 +23389,25 @@
         <w:spacing w:before="120" w:after="120" w:line="240" w:lineRule="auto"/>
         <w:jc w:val="center"/>
         <w:rPr>
-          <w:rFonts w:eastAsia="Times New Roman"/>
+          <w:rFonts w:ascii="Times New Roman" w:eastAsia="Times New Roman" w:hAnsi="Times New Roman" w:cs="Times New Roman"/>
           <w:bCs/>
-          <w:sz w:val="30"/>
+          <w:sz w:val="36"/>
           <w:szCs w:val="30"/>
         </w:rPr>
       </w:pPr>
       <w:r>
         <w:rPr>
-          <w:rFonts w:eastAsia="Times New Roman"/>
+          <w:rFonts w:ascii="Times New Roman" w:eastAsia="Times New Roman" w:hAnsi="Times New Roman" w:cs="Times New Roman"/>
           <w:bCs/>
-        </w:rPr>
-        <w:t>Рисунок 4</w:t>
-      </w:r>
-      <w:r>
-        <w:rPr>
-          <w:rFonts w:eastAsia="Times New Roman"/>
+          <w:sz w:val="28"/>
+        </w:rPr>
+        <w:t xml:space="preserve">Рисунок 4 - UML-диаграмма </w:t>
+      </w:r>
+      <w:r>
+        <w:rPr>
+          <w:rFonts w:ascii="Times New Roman" w:eastAsia="Times New Roman" w:hAnsi="Times New Roman" w:cs="Times New Roman"/>
           <w:bCs/>
-        </w:rPr>
-        <w:t xml:space="preserve"> - UML-диаграмма </w:t>
-      </w:r>
-      <w:r>
-        <w:rPr>
-          <w:rFonts w:eastAsia="Times New Roman"/>
-          <w:bCs/>
-          <w:sz w:val="30"/>
+          <w:sz w:val="28"/>
           <w:szCs w:val="30"/>
         </w:rPr>
         <w:t>развертывания</w:t>
@@ -23360,7 +23445,9 @@
           <w:szCs w:val="30"/>
         </w:rPr>
       </w:pPr>
-      <w:bookmarkStart w:id="49" w:name="_Toc185537938"/>
+      <w:bookmarkStart w:id="67" w:name="_Toc185537938"/>
+      <w:bookmarkStart w:id="68" w:name="_Toc215260750"/>
+      <w:bookmarkStart w:id="69" w:name="_Toc215260971"/>
       <w:r>
         <w:rPr>
           <w:rFonts w:ascii="Times New Roman" w:eastAsia="Times New Roman" w:hAnsi="Times New Roman" w:cs="Times New Roman"/>
@@ -23371,7 +23458,9 @@
         </w:rPr>
         <w:t>Приложение Б5</w:t>
       </w:r>
-      <w:bookmarkEnd w:id="49"/>
+      <w:bookmarkEnd w:id="67"/>
+      <w:bookmarkEnd w:id="68"/>
+      <w:bookmarkEnd w:id="69"/>
     </w:p>
     <w:p>
       <w:pPr>
@@ -23388,11 +23477,13 @@
           <w:szCs w:val="30"/>
         </w:rPr>
       </w:pPr>
-      <w:bookmarkStart w:id="50" w:name="_Toc184502906"/>
-      <w:bookmarkStart w:id="51" w:name="_Toc185536437"/>
-      <w:bookmarkStart w:id="52" w:name="_Toc185537608"/>
-      <w:bookmarkStart w:id="53" w:name="_Toc185537939"/>
-      <w:bookmarkStart w:id="54" w:name="_Hlk184497907"/>
+      <w:bookmarkStart w:id="70" w:name="_Toc184502906"/>
+      <w:bookmarkStart w:id="71" w:name="_Toc185536437"/>
+      <w:bookmarkStart w:id="72" w:name="_Toc185537608"/>
+      <w:bookmarkStart w:id="73" w:name="_Toc185537939"/>
+      <w:bookmarkStart w:id="74" w:name="_Hlk184497907"/>
+      <w:bookmarkStart w:id="75" w:name="_Toc215260751"/>
+      <w:bookmarkStart w:id="76" w:name="_Toc215260972"/>
       <w:r>
         <w:rPr>
           <w:rFonts w:ascii="Times New Roman" w:eastAsia="Times New Roman" w:hAnsi="Times New Roman" w:cs="Times New Roman"/>
@@ -23402,7 +23493,7 @@
         </w:rPr>
         <w:t xml:space="preserve">UML-диаграмма </w:t>
       </w:r>
-      <w:bookmarkEnd w:id="50"/>
+      <w:bookmarkEnd w:id="70"/>
       <w:r>
         <w:rPr>
           <w:rFonts w:ascii="Times New Roman" w:eastAsia="Times New Roman" w:hAnsi="Times New Roman" w:cs="Times New Roman"/>
@@ -23412,9 +23503,9 @@
         </w:rPr>
         <w:t>аутентификации</w:t>
       </w:r>
-      <w:bookmarkEnd w:id="51"/>
-      <w:bookmarkEnd w:id="52"/>
-      <w:bookmarkEnd w:id="53"/>
+      <w:bookmarkEnd w:id="71"/>
+      <w:bookmarkEnd w:id="72"/>
+      <w:bookmarkEnd w:id="73"/>
       <w:r>
         <w:rPr>
           <w:rFonts w:ascii="Times New Roman" w:eastAsia="Times New Roman" w:hAnsi="Times New Roman" w:cs="Times New Roman"/>
@@ -23424,8 +23515,10 @@
         </w:rPr>
         <w:t xml:space="preserve"> пользователя</w:t>
       </w:r>
-    </w:p>
-    <w:bookmarkEnd w:id="54"/>
+      <w:bookmarkEnd w:id="75"/>
+      <w:bookmarkEnd w:id="76"/>
+    </w:p>
+    <w:bookmarkEnd w:id="74"/>
     <w:p>
       <w:pPr>
         <w:widowControl w:val="0"/>
@@ -23440,13 +23533,12 @@
         <w:rPr>
           <w:rFonts w:eastAsia="Times New Roman"/>
           <w:bCs/>
-          <w:lang w:eastAsia="ru-RU"/>
         </w:rPr>
         <w:drawing>
-          <wp:inline distT="0" distB="0" distL="0" distR="0" wp14:anchorId="133B7A6B" wp14:editId="6BD41457">
-            <wp:extent cx="4236609" cy="1998921"/>
-            <wp:effectExtent l="0" t="0" r="0" b="1905"/>
-            <wp:docPr id="11" name="Рисунок 11" descr="C:\Users\maxim\OneDrive\Рабочий стол\Пояснилка\Диаграммы\5_послед-ть.drawio.png"/>
+          <wp:inline distT="0" distB="0" distL="0" distR="0" wp14:anchorId="481E1F93" wp14:editId="19ACFABF">
+            <wp:extent cx="5303520" cy="2611319"/>
+            <wp:effectExtent l="0" t="0" r="0" b="0"/>
+            <wp:docPr id="4" name="Рисунок 4"/>
             <wp:cNvGraphicFramePr>
               <a:graphicFrameLocks xmlns:a="http://schemas.openxmlformats.org/drawingml/2006/main" noChangeAspect="1"/>
             </wp:cNvGraphicFramePr>
@@ -23454,36 +23546,23 @@
               <a:graphicData uri="http://schemas.openxmlformats.org/drawingml/2006/picture">
                 <pic:pic xmlns:pic="http://schemas.openxmlformats.org/drawingml/2006/picture">
                   <pic:nvPicPr>
-                    <pic:cNvPr id="0" name="Picture 5" descr="C:\Users\maxim\OneDrive\Рабочий стол\Пояснилка\Диаграммы\5_послед-ть.drawio.png"/>
-                    <pic:cNvPicPr>
-                      <a:picLocks noChangeAspect="1" noChangeArrowheads="1"/>
-                    </pic:cNvPicPr>
+                    <pic:cNvPr id="1" name=""/>
+                    <pic:cNvPicPr/>
                   </pic:nvPicPr>
                   <pic:blipFill>
-                    <a:blip r:embed="rId23">
-                      <a:extLst>
-                        <a:ext uri="{28A0092B-C50C-407E-A947-70E740481C1C}">
-                          <a14:useLocalDpi xmlns:a14="http://schemas.microsoft.com/office/drawing/2010/main" val="0"/>
-                        </a:ext>
-                      </a:extLst>
-                    </a:blip>
-                    <a:srcRect/>
+                    <a:blip r:embed="rId23"/>
                     <a:stretch>
                       <a:fillRect/>
                     </a:stretch>
                   </pic:blipFill>
-                  <pic:spPr bwMode="auto">
+                  <pic:spPr>
                     <a:xfrm>
                       <a:off x="0" y="0"/>
-                      <a:ext cx="4304389" cy="2030901"/>
+                      <a:ext cx="5317078" cy="2617995"/>
                     </a:xfrm>
                     <a:prstGeom prst="rect">
                       <a:avLst/>
                     </a:prstGeom>
-                    <a:noFill/>
-                    <a:ln>
-                      <a:noFill/>
-                    </a:ln>
                   </pic:spPr>
                 </pic:pic>
               </a:graphicData>
@@ -23499,47 +23578,29 @@
         <w:spacing w:before="120" w:after="120" w:line="240" w:lineRule="auto"/>
         <w:jc w:val="center"/>
         <w:rPr>
-          <w:rFonts w:eastAsia="Times New Roman"/>
+          <w:rFonts w:ascii="Times New Roman" w:eastAsia="Times New Roman" w:hAnsi="Times New Roman" w:cs="Times New Roman"/>
           <w:bCs/>
-          <w:sz w:val="30"/>
+          <w:sz w:val="28"/>
           <w:szCs w:val="30"/>
         </w:rPr>
       </w:pPr>
       <w:r>
         <w:rPr>
-          <w:rFonts w:eastAsia="Times New Roman"/>
+          <w:rFonts w:ascii="Times New Roman" w:eastAsia="Times New Roman" w:hAnsi="Times New Roman" w:cs="Times New Roman"/>
           <w:bCs/>
-        </w:rPr>
-        <w:t>Рисунок 5</w:t>
-      </w:r>
-      <w:r>
-        <w:rPr>
-          <w:rFonts w:eastAsia="Times New Roman"/>
+          <w:sz w:val="28"/>
+        </w:rPr>
+        <w:t xml:space="preserve">Рисунок 5 - UML-диаграмма </w:t>
+      </w:r>
+      <w:r>
+        <w:rPr>
+          <w:rFonts w:ascii="Times New Roman" w:eastAsia="Times New Roman" w:hAnsi="Times New Roman" w:cs="Times New Roman"/>
           <w:bCs/>
-        </w:rPr>
-        <w:t xml:space="preserve"> - UML-диаграмма </w:t>
-      </w:r>
-      <w:r>
-        <w:rPr>
-          <w:rFonts w:eastAsia="Times New Roman"/>
-          <w:bCs/>
-          <w:sz w:val="30"/>
+          <w:sz w:val="28"/>
           <w:szCs w:val="30"/>
         </w:rPr>
         <w:t>аутентификации пользователя</w:t>
       </w:r>
-    </w:p>
-    <w:p>
-      <w:pPr>
-        <w:widowControl w:val="0"/>
-        <w:suppressLineNumbers/>
-        <w:spacing w:before="120" w:after="120" w:line="240" w:lineRule="auto"/>
-        <w:jc w:val="center"/>
-        <w:rPr>
-          <w:rFonts w:eastAsia="Times New Roman"/>
-          <w:bCs/>
-        </w:rPr>
-      </w:pPr>
     </w:p>
     <w:p>
       <w:pPr>
@@ -23551,120 +23612,11 @@
         <w15:collapsed/>
         <w:rPr>
           <w:rFonts w:ascii="Times New Roman" w:eastAsia="Times New Roman" w:hAnsi="Times New Roman" w:cs="Times New Roman"/>
-          <w:b/>
-          <w:bCs/>
-          <w:sz w:val="28"/>
-          <w:szCs w:val="30"/>
-        </w:rPr>
-      </w:pPr>
-      <w:r>
-        <w:rPr>
-          <w:rFonts w:ascii="Times New Roman" w:eastAsia="Times New Roman" w:hAnsi="Times New Roman" w:cs="Times New Roman"/>
-          <w:b/>
-          <w:bCs/>
-          <w:sz w:val="28"/>
-          <w:szCs w:val="30"/>
-        </w:rPr>
-        <w:t>Приложение Б6</w:t>
-      </w:r>
-    </w:p>
-    <w:p>
-      <w:pPr>
-        <w:widowControl w:val="0"/>
-        <w:spacing w:after="0"/>
-        <w:ind w:left="709"/>
-        <w:jc w:val="center"/>
-        <w:outlineLvl w:val="1"/>
-        <w15:collapsed/>
-        <w:rPr>
-          <w:rFonts w:ascii="Times New Roman" w:eastAsia="Times New Roman" w:hAnsi="Times New Roman" w:cs="Times New Roman"/>
           <w:bCs/>
           <w:sz w:val="30"/>
           <w:szCs w:val="30"/>
         </w:rPr>
       </w:pPr>
-      <w:r>
-        <w:rPr>
-          <w:rFonts w:ascii="Times New Roman" w:eastAsia="Times New Roman" w:hAnsi="Times New Roman" w:cs="Times New Roman"/>
-          <w:bCs/>
-          <w:sz w:val="30"/>
-          <w:szCs w:val="30"/>
-        </w:rPr>
-        <w:t>UML-диаграмма состояния клиента</w:t>
-      </w:r>
-    </w:p>
-    <w:p>
-      <w:pPr>
-        <w:widowControl w:val="0"/>
-        <w:spacing w:after="0"/>
-        <w:ind w:left="709"/>
-        <w:jc w:val="center"/>
-        <w:outlineLvl w:val="1"/>
-        <w15:collapsed/>
-        <w:rPr>
-          <w:rFonts w:ascii="Times New Roman" w:eastAsia="Times New Roman" w:hAnsi="Times New Roman" w:cs="Times New Roman"/>
-          <w:bCs/>
-          <w:sz w:val="30"/>
-          <w:szCs w:val="30"/>
-        </w:rPr>
-      </w:pPr>
-      <w:r>
-        <w:rPr>
-          <w:rFonts w:ascii="Times New Roman" w:eastAsia="Times New Roman" w:hAnsi="Times New Roman" w:cs="Times New Roman"/>
-          <w:bCs/>
-          <w:sz w:val="30"/>
-          <w:szCs w:val="30"/>
-          <w:lang w:eastAsia="ru-RU"/>
-        </w:rPr>
-        <w:drawing>
-          <wp:inline distT="0" distB="0" distL="0" distR="0" wp14:anchorId="6B47E20F" wp14:editId="3FB84DD0">
-            <wp:extent cx="4432167" cy="1746913"/>
-            <wp:effectExtent l="0" t="0" r="6985" b="5715"/>
-            <wp:docPr id="16" name="Рисунок 16" descr="F:\Download\bPFDIiGm4CVlXRn3s9CA-m8UP66zUd6Fug6qsLgeAMpJ1M-wUn0l-WRw2bKiI1VhAqpUoCasJT9K1IcK-VZFBpFJT5Q8S2NAwum4Q0b69wTf4UMSiqYmU4B3Whe1evftaPGdUurrVOM6p4U41UDnNwvjapjd4KlNVTPuF_JOQmOH4f3WukYIJgSdNlUkjq_RnkbnxnmSai29Ep8iCgeqvtHHHX4hYcMPcGh.png"/>
-            <wp:cNvGraphicFramePr>
-              <a:graphicFrameLocks xmlns:a="http://schemas.openxmlformats.org/drawingml/2006/main" noChangeAspect="1"/>
-            </wp:cNvGraphicFramePr>
-            <a:graphic xmlns:a="http://schemas.openxmlformats.org/drawingml/2006/main">
-              <a:graphicData uri="http://schemas.openxmlformats.org/drawingml/2006/picture">
-                <pic:pic xmlns:pic="http://schemas.openxmlformats.org/drawingml/2006/picture">
-                  <pic:nvPicPr>
-                    <pic:cNvPr id="0" name="Picture 9" descr="F:\Download\bPFDIiGm4CVlXRn3s9CA-m8UP66zUd6Fug6qsLgeAMpJ1M-wUn0l-WRw2bKiI1VhAqpUoCasJT9K1IcK-VZFBpFJT5Q8S2NAwum4Q0b69wTf4UMSiqYmU4B3Whe1evftaPGdUurrVOM6p4U41UDnNwvjapjd4KlNVTPuF_JOQmOH4f3WukYIJgSdNlUkjq_RnkbnxnmSai29Ep8iCgeqvtHHHX4hYcMPcGh.png"/>
-                    <pic:cNvPicPr>
-                      <a:picLocks noChangeAspect="1" noChangeArrowheads="1"/>
-                    </pic:cNvPicPr>
-                  </pic:nvPicPr>
-                  <pic:blipFill>
-                    <a:blip r:embed="rId24">
-                      <a:extLst>
-                        <a:ext uri="{28A0092B-C50C-407E-A947-70E740481C1C}">
-                          <a14:useLocalDpi xmlns:a14="http://schemas.microsoft.com/office/drawing/2010/main" val="0"/>
-                        </a:ext>
-                      </a:extLst>
-                    </a:blip>
-                    <a:srcRect/>
-                    <a:stretch>
-                      <a:fillRect/>
-                    </a:stretch>
-                  </pic:blipFill>
-                  <pic:spPr bwMode="auto">
-                    <a:xfrm>
-                      <a:off x="0" y="0"/>
-                      <a:ext cx="4732290" cy="1865205"/>
-                    </a:xfrm>
-                    <a:prstGeom prst="rect">
-                      <a:avLst/>
-                    </a:prstGeom>
-                    <a:noFill/>
-                    <a:ln>
-                      <a:noFill/>
-                    </a:ln>
-                  </pic:spPr>
-                </pic:pic>
-              </a:graphicData>
-            </a:graphic>
-          </wp:inline>
-        </w:drawing>
-      </w:r>
     </w:p>
     <w:p>
       <w:pPr>
@@ -23727,7 +23679,9 @@
           <w:sz w:val="28"/>
         </w:rPr>
       </w:pPr>
-      <w:bookmarkStart w:id="55" w:name="_Toc185537940"/>
+      <w:bookmarkStart w:id="77" w:name="_Toc185537940"/>
+      <w:bookmarkStart w:id="78" w:name="_Toc215260752"/>
+      <w:bookmarkStart w:id="79" w:name="_Toc215260973"/>
       <w:r>
         <w:rPr>
           <w:rFonts w:ascii="Times New Roman" w:eastAsia="Times New Roman" w:hAnsi="Times New Roman" w:cs="Times New Roman"/>
@@ -23736,10 +23690,11 @@
           <w:spacing w:val="-2"/>
           <w:sz w:val="28"/>
         </w:rPr>
-        <w:lastRenderedPageBreak/>
         <w:t>Приложение В</w:t>
       </w:r>
-      <w:bookmarkEnd w:id="55"/>
+      <w:bookmarkEnd w:id="77"/>
+      <w:bookmarkEnd w:id="78"/>
+      <w:bookmarkEnd w:id="79"/>
     </w:p>
     <w:p>
       <w:pPr>
@@ -23754,9 +23709,11 @@
           <w:sz w:val="28"/>
         </w:rPr>
       </w:pPr>
-      <w:bookmarkStart w:id="56" w:name="_Toc185536439"/>
-      <w:bookmarkStart w:id="57" w:name="_Toc185537610"/>
-      <w:bookmarkStart w:id="58" w:name="_Toc185537941"/>
+      <w:bookmarkStart w:id="80" w:name="_Toc185536439"/>
+      <w:bookmarkStart w:id="81" w:name="_Toc185537610"/>
+      <w:bookmarkStart w:id="82" w:name="_Toc185537941"/>
+      <w:bookmarkStart w:id="83" w:name="_Toc215260753"/>
+      <w:bookmarkStart w:id="84" w:name="_Toc215260974"/>
       <w:r>
         <w:rPr>
           <w:rFonts w:ascii="Times New Roman" w:eastAsia="Times New Roman" w:hAnsi="Times New Roman" w:cs="Times New Roman"/>
@@ -23766,9 +23723,11 @@
         </w:rPr>
         <w:t>(обязательное)</w:t>
       </w:r>
-      <w:bookmarkEnd w:id="56"/>
-      <w:bookmarkEnd w:id="57"/>
-      <w:bookmarkEnd w:id="58"/>
+      <w:bookmarkEnd w:id="80"/>
+      <w:bookmarkEnd w:id="81"/>
+      <w:bookmarkEnd w:id="82"/>
+      <w:bookmarkEnd w:id="83"/>
+      <w:bookmarkEnd w:id="84"/>
     </w:p>
     <w:p>
       <w:pPr>
@@ -23783,9 +23742,11 @@
           <w:sz w:val="28"/>
         </w:rPr>
       </w:pPr>
-      <w:bookmarkStart w:id="59" w:name="_Toc185536440"/>
-      <w:bookmarkStart w:id="60" w:name="_Toc185537611"/>
-      <w:bookmarkStart w:id="61" w:name="_Toc185537942"/>
+      <w:bookmarkStart w:id="85" w:name="_Toc185536440"/>
+      <w:bookmarkStart w:id="86" w:name="_Toc185537611"/>
+      <w:bookmarkStart w:id="87" w:name="_Toc185537942"/>
+      <w:bookmarkStart w:id="88" w:name="_Toc215260754"/>
+      <w:bookmarkStart w:id="89" w:name="_Toc215260975"/>
       <w:r>
         <w:rPr>
           <w:rFonts w:ascii="Times New Roman" w:eastAsia="Times New Roman" w:hAnsi="Times New Roman" w:cs="Times New Roman"/>
@@ -23795,9 +23756,11 @@
         </w:rPr>
         <w:t>Результаты работы программы</w:t>
       </w:r>
-      <w:bookmarkEnd w:id="59"/>
-      <w:bookmarkEnd w:id="60"/>
-      <w:bookmarkEnd w:id="61"/>
+      <w:bookmarkEnd w:id="85"/>
+      <w:bookmarkEnd w:id="86"/>
+      <w:bookmarkEnd w:id="87"/>
+      <w:bookmarkEnd w:id="88"/>
+      <w:bookmarkEnd w:id="89"/>
     </w:p>
     <w:p>
       <w:pPr>
@@ -30460,6 +30423,7 @@
   <w:style w:type="character" w:default="1" w:styleId="a0">
     <w:name w:val="Default Paragraph Font"/>
     <w:uiPriority w:val="1"/>
+    <w:semiHidden/>
     <w:unhideWhenUsed/>
   </w:style>
   <w:style w:type="table" w:default="1" w:styleId="a1">
@@ -30819,6 +30783,198 @@
       <w:szCs w:val="24"/>
     </w:rPr>
   </w:style>
+  <w:style w:type="paragraph" w:styleId="11">
+    <w:name w:val="toc 1"/>
+    <w:basedOn w:val="a"/>
+    <w:next w:val="a"/>
+    <w:autoRedefine/>
+    <w:uiPriority w:val="39"/>
+    <w:unhideWhenUsed/>
+    <w:rsid w:val="00EE1DB7"/>
+    <w:pPr>
+      <w:spacing w:before="360" w:after="0"/>
+    </w:pPr>
+    <w:rPr>
+      <w:rFonts w:asciiTheme="majorHAnsi" w:hAnsiTheme="majorHAnsi" w:cstheme="majorHAnsi"/>
+      <w:b/>
+      <w:bCs/>
+      <w:caps/>
+      <w:sz w:val="24"/>
+      <w:szCs w:val="24"/>
+    </w:rPr>
+  </w:style>
+  <w:style w:type="paragraph" w:styleId="21">
+    <w:name w:val="toc 2"/>
+    <w:basedOn w:val="a"/>
+    <w:next w:val="a"/>
+    <w:autoRedefine/>
+    <w:uiPriority w:val="39"/>
+    <w:unhideWhenUsed/>
+    <w:rsid w:val="00EE1DB7"/>
+    <w:pPr>
+      <w:spacing w:before="240" w:after="0"/>
+    </w:pPr>
+    <w:rPr>
+      <w:rFonts w:cstheme="minorHAnsi"/>
+      <w:b/>
+      <w:bCs/>
+      <w:sz w:val="20"/>
+      <w:szCs w:val="20"/>
+    </w:rPr>
+  </w:style>
+  <w:style w:type="paragraph" w:styleId="31">
+    <w:name w:val="toc 3"/>
+    <w:basedOn w:val="a"/>
+    <w:next w:val="a"/>
+    <w:autoRedefine/>
+    <w:uiPriority w:val="39"/>
+    <w:unhideWhenUsed/>
+    <w:rsid w:val="00EE1DB7"/>
+    <w:pPr>
+      <w:spacing w:after="0"/>
+      <w:ind w:left="220"/>
+    </w:pPr>
+    <w:rPr>
+      <w:rFonts w:cstheme="minorHAnsi"/>
+      <w:sz w:val="20"/>
+      <w:szCs w:val="20"/>
+    </w:rPr>
+  </w:style>
+  <w:style w:type="paragraph" w:customStyle="1" w:styleId="12">
+    <w:name w:val="Стиль1"/>
+    <w:basedOn w:val="4"/>
+    <w:link w:val="13"/>
+    <w:qFormat/>
+    <w:rsid w:val="00EE1DB7"/>
+    <w:pPr>
+      <w:jc w:val="center"/>
+    </w:pPr>
+    <w:rPr>
+      <w:sz w:val="32"/>
+    </w:rPr>
+  </w:style>
+  <w:style w:type="paragraph" w:styleId="41">
+    <w:name w:val="toc 4"/>
+    <w:basedOn w:val="a"/>
+    <w:next w:val="a"/>
+    <w:autoRedefine/>
+    <w:uiPriority w:val="39"/>
+    <w:unhideWhenUsed/>
+    <w:rsid w:val="00EE1DB7"/>
+    <w:pPr>
+      <w:spacing w:after="0"/>
+      <w:ind w:left="440"/>
+    </w:pPr>
+    <w:rPr>
+      <w:rFonts w:cstheme="minorHAnsi"/>
+      <w:sz w:val="20"/>
+      <w:szCs w:val="20"/>
+    </w:rPr>
+  </w:style>
+  <w:style w:type="character" w:customStyle="1" w:styleId="13">
+    <w:name w:val="Стиль1 Знак"/>
+    <w:basedOn w:val="40"/>
+    <w:link w:val="12"/>
+    <w:rsid w:val="00EE1DB7"/>
+    <w:rPr>
+      <w:rFonts w:ascii="Times New Roman" w:eastAsia="Times New Roman" w:hAnsi="Times New Roman" w:cs="Times New Roman"/>
+      <w:b/>
+      <w:bCs/>
+      <w:sz w:val="32"/>
+      <w:szCs w:val="24"/>
+      <w:lang w:eastAsia="ru-RU"/>
+    </w:rPr>
+  </w:style>
+  <w:style w:type="paragraph" w:styleId="51">
+    <w:name w:val="toc 5"/>
+    <w:basedOn w:val="a"/>
+    <w:next w:val="a"/>
+    <w:autoRedefine/>
+    <w:uiPriority w:val="39"/>
+    <w:unhideWhenUsed/>
+    <w:rsid w:val="00EE1DB7"/>
+    <w:pPr>
+      <w:spacing w:after="0"/>
+      <w:ind w:left="660"/>
+    </w:pPr>
+    <w:rPr>
+      <w:rFonts w:cstheme="minorHAnsi"/>
+      <w:sz w:val="20"/>
+      <w:szCs w:val="20"/>
+    </w:rPr>
+  </w:style>
+  <w:style w:type="paragraph" w:styleId="6">
+    <w:name w:val="toc 6"/>
+    <w:basedOn w:val="a"/>
+    <w:next w:val="a"/>
+    <w:autoRedefine/>
+    <w:uiPriority w:val="39"/>
+    <w:unhideWhenUsed/>
+    <w:rsid w:val="00EE1DB7"/>
+    <w:pPr>
+      <w:spacing w:after="0"/>
+      <w:ind w:left="880"/>
+    </w:pPr>
+    <w:rPr>
+      <w:rFonts w:cstheme="minorHAnsi"/>
+      <w:sz w:val="20"/>
+      <w:szCs w:val="20"/>
+    </w:rPr>
+  </w:style>
+  <w:style w:type="paragraph" w:styleId="7">
+    <w:name w:val="toc 7"/>
+    <w:basedOn w:val="a"/>
+    <w:next w:val="a"/>
+    <w:autoRedefine/>
+    <w:uiPriority w:val="39"/>
+    <w:unhideWhenUsed/>
+    <w:rsid w:val="00EE1DB7"/>
+    <w:pPr>
+      <w:spacing w:after="0"/>
+      <w:ind w:left="1100"/>
+    </w:pPr>
+    <w:rPr>
+      <w:rFonts w:cstheme="minorHAnsi"/>
+      <w:sz w:val="20"/>
+      <w:szCs w:val="20"/>
+    </w:rPr>
+  </w:style>
+  <w:style w:type="paragraph" w:styleId="8">
+    <w:name w:val="toc 8"/>
+    <w:basedOn w:val="a"/>
+    <w:next w:val="a"/>
+    <w:autoRedefine/>
+    <w:uiPriority w:val="39"/>
+    <w:unhideWhenUsed/>
+    <w:rsid w:val="00EE1DB7"/>
+    <w:pPr>
+      <w:spacing w:after="0"/>
+      <w:ind w:left="1320"/>
+    </w:pPr>
+    <w:rPr>
+      <w:rFonts w:cstheme="minorHAnsi"/>
+      <w:sz w:val="20"/>
+      <w:szCs w:val="20"/>
+    </w:rPr>
+  </w:style>
+  <w:style w:type="paragraph" w:styleId="9">
+    <w:name w:val="toc 9"/>
+    <w:basedOn w:val="a"/>
+    <w:next w:val="a"/>
+    <w:autoRedefine/>
+    <w:uiPriority w:val="39"/>
+    <w:unhideWhenUsed/>
+    <w:rsid w:val="00EE1DB7"/>
+    <w:pPr>
+      <w:spacing w:after="0"/>
+      <w:ind w:left="1540"/>
+    </w:pPr>
+    <w:rPr>
+      <w:rFonts w:cstheme="minorHAnsi"/>
+      <w:sz w:val="20"/>
+      <w:szCs w:val="20"/>
+    </w:rPr>
+  </w:style>
 </w:styles>
 </file>
 
@@ -31088,7 +31244,7 @@
 </file>
 
 <file path=customXml/itemProps1.xml><?xml version="1.0" encoding="utf-8"?>
-<ds:datastoreItem xmlns:ds="http://schemas.openxmlformats.org/officeDocument/2006/customXml" ds:itemID="{4F6FEC6C-37B1-4459-A494-3308BEEE555C}">
+<ds:datastoreItem xmlns:ds="http://schemas.openxmlformats.org/officeDocument/2006/customXml" ds:itemID="{869BA99F-49A5-4342-8988-A6E5C15E5398}">
   <ds:schemaRefs>
     <ds:schemaRef ds:uri="http://schemas.openxmlformats.org/officeDocument/2006/bibliography"/>
   </ds:schemaRefs>

</xml_diff>